<commit_message>
feat: Second stage: Generator of Test Program
</commit_message>
<xml_diff>
--- a/files/TestData_[1]_[Version]_Description/compared.docx
+++ b/files/TestData_[1]_[Version]_Description/compared.docx
@@ -30,10 +30,7 @@
           </w:tcPr>
           <w:p>
             <w:r>
-              <w:t>test_station</w:t>
-            </w:r>
-            <w:r>
-              <w:t>test_item</w:t>
+              <w:t>Test Items PCBA station</w:t>
             </w:r>
           </w:p>
         </w:tc>
@@ -43,7 +40,32 @@
           </w:tcPr>
           <w:p>
             <w:r>
-              <w:t>command</w:t>
+              <w:t>CheckUsrData</w:t>
+            </w:r>
+          </w:p>
+        </w:tc>
+        <w:tc>
+          <w:tcPr>
+            <w:tcW w:type="dxa" w:w="1440"/>
+          </w:tcPr>
+          <w:p>
+            <w:r/>
+            <w:r>
+              <w:rPr>
+                <w:color w:val="0070C0"/>
+              </w:rPr>
+              <w:t>mount | grep "/usr/data" | grep -c "rw"</w:t>
+            </w:r>
+          </w:p>
+        </w:tc>
+        <w:tc>
+          <w:tcPr>
+            <w:tcW w:type="dxa" w:w="1440"/>
+          </w:tcPr>
+          <w:p>
+            <w:r/>
+            <w:r>
+              <w:t>1</w:t>
             </w:r>
           </w:p>
         </w:tc>
@@ -53,7 +75,7 @@
           </w:tcPr>
           <w:p>
             <w:r>
-              <w:t>criteria</w:t>
+              <w:t>mount | grep "/usr/data" | grep -c "rw"</w:t>
             </w:r>
           </w:p>
         </w:tc>
@@ -63,7 +85,19 @@
           </w:tcPr>
           <w:p>
             <w:r>
-              <w:t>generative_command</w:t>
+              <w:t>1</w:t>
+            </w:r>
+          </w:p>
+        </w:tc>
+      </w:tr>
+      <w:tr>
+        <w:tc>
+          <w:tcPr>
+            <w:tcW w:type="dxa" w:w="1440"/>
+          </w:tcPr>
+          <w:p>
+            <w:r>
+              <w:t>Test Items PCBA station</w:t>
             </w:r>
           </w:p>
         </w:tc>
@@ -73,7 +107,7 @@
           </w:tcPr>
           <w:p>
             <w:r>
-              <w:t>generative_criteria</w:t>
+              <w:t>CPUInfo</w:t>
             </w:r>
           </w:p>
         </w:tc>
@@ -81,7 +115,1682 @@
           <w:tcPr>
             <w:tcW w:type="dxa" w:w="1440"/>
           </w:tcPr>
-          <w:p/>
+          <w:p>
+            <w:r/>
+            <w:r>
+              <w:rPr>
+                <w:color w:val="0070C0"/>
+              </w:rPr>
+              <w:t>004_cpu_id_info -t "ARMv7 Processor rev 2 (v7l)"</w:t>
+            </w:r>
+          </w:p>
+        </w:tc>
+        <w:tc>
+          <w:tcPr>
+            <w:tcW w:type="dxa" w:w="1440"/>
+          </w:tcPr>
+          <w:p>
+            <w:r/>
+            <w:r>
+              <w:t>Result: PASS</w:t>
+            </w:r>
+          </w:p>
+        </w:tc>
+        <w:tc>
+          <w:tcPr>
+            <w:tcW w:type="dxa" w:w="1440"/>
+          </w:tcPr>
+          <w:p>
+            <w:r>
+              <w:t>004_cpu_id_info -t "ARMv7 Processor rev 2 (v7l)"</w:t>
+            </w:r>
+          </w:p>
+        </w:tc>
+        <w:tc>
+          <w:tcPr>
+            <w:tcW w:type="dxa" w:w="1440"/>
+          </w:tcPr>
+          <w:p>
+            <w:r>
+              <w:t>Result: PASS</w:t>
+            </w:r>
+          </w:p>
+        </w:tc>
+      </w:tr>
+      <w:tr>
+        <w:tc>
+          <w:tcPr>
+            <w:tcW w:type="dxa" w:w="1440"/>
+          </w:tcPr>
+          <w:p>
+            <w:r>
+              <w:t>Test Items PCBA station</w:t>
+            </w:r>
+          </w:p>
+        </w:tc>
+        <w:tc>
+          <w:tcPr>
+            <w:tcW w:type="dxa" w:w="1440"/>
+          </w:tcPr>
+          <w:p>
+            <w:r>
+              <w:t>NandInfo</w:t>
+            </w:r>
+          </w:p>
+        </w:tc>
+        <w:tc>
+          <w:tcPr>
+            <w:tcW w:type="dxa" w:w="1440"/>
+          </w:tcPr>
+          <w:p>
+            <w:r/>
+            <w:r>
+              <w:rPr>
+                <w:color w:val="0070C0"/>
+              </w:rPr>
+              <w:t>008_nand_info -g</w:t>
+            </w:r>
+          </w:p>
+        </w:tc>
+        <w:tc>
+          <w:tcPr>
+            <w:tcW w:type="dxa" w:w="1440"/>
+          </w:tcPr>
+          <w:p>
+            <w:r/>
+            <w:r>
+              <w:t>AMD/Spansion k42NJ65</w:t>
+            </w:r>
+          </w:p>
+        </w:tc>
+        <w:tc>
+          <w:tcPr>
+            <w:tcW w:type="dxa" w:w="1440"/>
+          </w:tcPr>
+          <w:p>
+            <w:r>
+              <w:t>008_nand_info -g</w:t>
+            </w:r>
+          </w:p>
+        </w:tc>
+        <w:tc>
+          <w:tcPr>
+            <w:tcW w:type="dxa" w:w="1440"/>
+          </w:tcPr>
+          <w:p>
+            <w:r>
+              <w:t>AMD/Spansion k42NJ65</w:t>
+            </w:r>
+          </w:p>
+        </w:tc>
+      </w:tr>
+      <w:tr>
+        <w:tc>
+          <w:tcPr>
+            <w:tcW w:type="dxa" w:w="1440"/>
+          </w:tcPr>
+          <w:p>
+            <w:r>
+              <w:t>Test Items PCBA station</w:t>
+            </w:r>
+          </w:p>
+        </w:tc>
+        <w:tc>
+          <w:tcPr>
+            <w:tcW w:type="dxa" w:w="1440"/>
+          </w:tcPr>
+          <w:p>
+            <w:r>
+              <w:t>MemSizeCheck</w:t>
+            </w:r>
+          </w:p>
+        </w:tc>
+        <w:tc>
+          <w:tcPr>
+            <w:tcW w:type="dxa" w:w="1440"/>
+          </w:tcPr>
+          <w:p>
+            <w:r/>
+            <w:r>
+              <w:rPr>
+                <w:color w:val="0070C0"/>
+              </w:rPr>
+              <w:t>007_mem_size -t 510416</w:t>
+            </w:r>
+          </w:p>
+        </w:tc>
+        <w:tc>
+          <w:tcPr>
+            <w:tcW w:type="dxa" w:w="1440"/>
+          </w:tcPr>
+          <w:p>
+            <w:r/>
+            <w:r>
+              <w:t>Result: PASS</w:t>
+            </w:r>
+            <w:r>
+              <w:br/>
+            </w:r>
+            <w:r>
+              <w:rPr>
+                <w:color w:val="FF0000"/>
+              </w:rPr>
+              <w:t>// Memory will be changed when using Meraki’s firmware.//</w:t>
+            </w:r>
+          </w:p>
+        </w:tc>
+        <w:tc>
+          <w:tcPr>
+            <w:tcW w:type="dxa" w:w="1440"/>
+          </w:tcPr>
+          <w:p>
+            <w:r>
+              <w:t>007_mem_size -t 510416</w:t>
+            </w:r>
+          </w:p>
+        </w:tc>
+        <w:tc>
+          <w:tcPr>
+            <w:tcW w:type="dxa" w:w="1440"/>
+          </w:tcPr>
+          <w:p>
+            <w:r>
+              <w:t>// Memory will be changed when using Meraki’s firmware.//</w:t>
+            </w:r>
+          </w:p>
+        </w:tc>
+      </w:tr>
+      <w:tr>
+        <w:tc>
+          <w:tcPr>
+            <w:tcW w:type="dxa" w:w="1440"/>
+          </w:tcPr>
+          <w:p>
+            <w:r>
+              <w:t>Test Items PCBA station</w:t>
+            </w:r>
+          </w:p>
+        </w:tc>
+        <w:tc>
+          <w:tcPr>
+            <w:tcW w:type="dxa" w:w="1440"/>
+          </w:tcPr>
+          <w:p>
+            <w:r>
+              <w:t>CheckDevID</w:t>
+            </w:r>
+          </w:p>
+        </w:tc>
+        <w:tc>
+          <w:tcPr>
+            <w:tcW w:type="dxa" w:w="1440"/>
+          </w:tcPr>
+          <w:p>
+            <w:r/>
+            <w:r>
+              <w:rPr>
+                <w:color w:val="0070C0"/>
+              </w:rPr>
+              <w:t>017_ac3_device_id -t "98DX3233"</w:t>
+            </w:r>
+          </w:p>
+        </w:tc>
+        <w:tc>
+          <w:tcPr>
+            <w:tcW w:type="dxa" w:w="1440"/>
+          </w:tcPr>
+          <w:p>
+            <w:r/>
+            <w:r>
+              <w:t>Result: PASS</w:t>
+            </w:r>
+          </w:p>
+        </w:tc>
+        <w:tc>
+          <w:tcPr>
+            <w:tcW w:type="dxa" w:w="1440"/>
+          </w:tcPr>
+          <w:p>
+            <w:r>
+              <w:t>017_ac3_device_id -t "98DX3233"</w:t>
+            </w:r>
+          </w:p>
+        </w:tc>
+        <w:tc>
+          <w:tcPr>
+            <w:tcW w:type="dxa" w:w="1440"/>
+          </w:tcPr>
+          <w:p>
+            <w:r>
+              <w:t>Result: PASS</w:t>
+            </w:r>
+          </w:p>
+        </w:tc>
+      </w:tr>
+      <w:tr>
+        <w:tc>
+          <w:tcPr>
+            <w:tcW w:type="dxa" w:w="1440"/>
+          </w:tcPr>
+          <w:p>
+            <w:r>
+              <w:t>Test Items PCBA station</w:t>
+            </w:r>
+          </w:p>
+        </w:tc>
+        <w:tc>
+          <w:tcPr>
+            <w:tcW w:type="dxa" w:w="1440"/>
+          </w:tcPr>
+          <w:p>
+            <w:r>
+              <w:t>CheckBoardID</w:t>
+            </w:r>
+          </w:p>
+        </w:tc>
+        <w:tc>
+          <w:tcPr>
+            <w:tcW w:type="dxa" w:w="1440"/>
+          </w:tcPr>
+          <w:p>
+            <w:r/>
+            <w:r>
+              <w:rPr>
+                <w:color w:val="0070C0"/>
+              </w:rPr>
+              <w:t>003_hw_board_id -t 010</w:t>
+            </w:r>
+          </w:p>
+        </w:tc>
+        <w:tc>
+          <w:tcPr>
+            <w:tcW w:type="dxa" w:w="1440"/>
+          </w:tcPr>
+          <w:p>
+            <w:r/>
+            <w:r>
+              <w:t>Result: PASS</w:t>
+            </w:r>
+          </w:p>
+        </w:tc>
+        <w:tc>
+          <w:tcPr>
+            <w:tcW w:type="dxa" w:w="1440"/>
+          </w:tcPr>
+          <w:p>
+            <w:r>
+              <w:t>003_hw_board_id -t 010</w:t>
+            </w:r>
+          </w:p>
+        </w:tc>
+        <w:tc>
+          <w:tcPr>
+            <w:tcW w:type="dxa" w:w="1440"/>
+          </w:tcPr>
+          <w:p>
+            <w:r>
+              <w:t>Result: PASS</w:t>
+            </w:r>
+          </w:p>
+        </w:tc>
+      </w:tr>
+      <w:tr>
+        <w:tc>
+          <w:tcPr>
+            <w:tcW w:type="dxa" w:w="1440"/>
+          </w:tcPr>
+          <w:p>
+            <w:r>
+              <w:t>Test Items PCBA station</w:t>
+            </w:r>
+          </w:p>
+        </w:tc>
+        <w:tc>
+          <w:tcPr>
+            <w:tcW w:type="dxa" w:w="1440"/>
+          </w:tcPr>
+          <w:p>
+            <w:r>
+              <w:t>CheckOSVer</w:t>
+            </w:r>
+          </w:p>
+        </w:tc>
+        <w:tc>
+          <w:tcPr>
+            <w:tcW w:type="dxa" w:w="1440"/>
+          </w:tcPr>
+          <w:p>
+            <w:r/>
+            <w:r>
+              <w:rPr>
+                <w:color w:val="0070C0"/>
+              </w:rPr>
+              <w:t>001_wnc_os_ver -t 0.0.5</w:t>
+            </w:r>
+          </w:p>
+        </w:tc>
+        <w:tc>
+          <w:tcPr>
+            <w:tcW w:type="dxa" w:w="1440"/>
+          </w:tcPr>
+          <w:p>
+            <w:r/>
+            <w:r>
+              <w:t>Result: PASS</w:t>
+            </w:r>
+            <w:r>
+              <w:br/>
+            </w:r>
+            <w:r>
+              <w:rPr>
+                <w:color w:val="FF0000"/>
+              </w:rPr>
+              <w:t>// 0.0.5 is SW version. Please check SW PN //</w:t>
+            </w:r>
+          </w:p>
+        </w:tc>
+        <w:tc>
+          <w:tcPr>
+            <w:tcW w:type="dxa" w:w="1440"/>
+          </w:tcPr>
+          <w:p>
+            <w:r>
+              <w:t>001_wnc_os_ver -t 0.0.5</w:t>
+            </w:r>
+          </w:p>
+        </w:tc>
+        <w:tc>
+          <w:tcPr>
+            <w:tcW w:type="dxa" w:w="1440"/>
+          </w:tcPr>
+          <w:p>
+            <w:r>
+              <w:t>// 0.0.5 is SW version. Please check SW PN //</w:t>
+            </w:r>
+          </w:p>
+        </w:tc>
+      </w:tr>
+      <w:tr>
+        <w:tc>
+          <w:tcPr>
+            <w:tcW w:type="dxa" w:w="1440"/>
+          </w:tcPr>
+          <w:p>
+            <w:r>
+              <w:t>Test Items PCBA station</w:t>
+            </w:r>
+          </w:p>
+        </w:tc>
+        <w:tc>
+          <w:tcPr>
+            <w:tcW w:type="dxa" w:w="1440"/>
+          </w:tcPr>
+          <w:p>
+            <w:r>
+              <w:t>CheckEEPROM</w:t>
+            </w:r>
+          </w:p>
+        </w:tc>
+        <w:tc>
+          <w:tcPr>
+            <w:tcW w:type="dxa" w:w="1440"/>
+          </w:tcPr>
+          <w:p>
+            <w:r/>
+            <w:r>
+              <w:rPr>
+                <w:color w:val="0070C0"/>
+              </w:rPr>
+              <w:t>012_eeprom_info -t " MK120-5FP 600-61030"</w:t>
+            </w:r>
+          </w:p>
+        </w:tc>
+        <w:tc>
+          <w:tcPr>
+            <w:tcW w:type="dxa" w:w="1440"/>
+          </w:tcPr>
+          <w:p>
+            <w:r/>
+            <w:r>
+              <w:t>Result: PASS</w:t>
+            </w:r>
+          </w:p>
+        </w:tc>
+        <w:tc>
+          <w:tcPr>
+            <w:tcW w:type="dxa" w:w="1440"/>
+          </w:tcPr>
+          <w:p>
+            <w:r>
+              <w:t>012_eeprom_info -t " MK120-5FP 600-61030"</w:t>
+            </w:r>
+          </w:p>
+        </w:tc>
+        <w:tc>
+          <w:tcPr>
+            <w:tcW w:type="dxa" w:w="1440"/>
+          </w:tcPr>
+          <w:p>
+            <w:r>
+              <w:t>Result: PASS</w:t>
+            </w:r>
+          </w:p>
+        </w:tc>
+      </w:tr>
+      <w:tr>
+        <w:tc>
+          <w:tcPr>
+            <w:tcW w:type="dxa" w:w="1440"/>
+          </w:tcPr>
+          <w:p>
+            <w:r>
+              <w:t>Test Items PCBA station</w:t>
+            </w:r>
+          </w:p>
+        </w:tc>
+        <w:tc>
+          <w:tcPr>
+            <w:tcW w:type="dxa" w:w="1440"/>
+          </w:tcPr>
+          <w:p>
+            <w:r>
+              <w:t>CheckHWVer</w:t>
+            </w:r>
+          </w:p>
+        </w:tc>
+        <w:tc>
+          <w:tcPr>
+            <w:tcW w:type="dxa" w:w="1440"/>
+          </w:tcPr>
+          <w:p>
+            <w:r/>
+            <w:r>
+              <w:rPr>
+                <w:color w:val="0070C0"/>
+              </w:rPr>
+              <w:t>002_hw_ver -t 00</w:t>
+            </w:r>
+          </w:p>
+        </w:tc>
+        <w:tc>
+          <w:tcPr>
+            <w:tcW w:type="dxa" w:w="1440"/>
+          </w:tcPr>
+          <w:p>
+            <w:r/>
+            <w:r>
+              <w:t>Result: PASS</w:t>
+            </w:r>
+            <w:r>
+              <w:br/>
+            </w:r>
+            <w:r>
+              <w:rPr>
+                <w:color w:val="FF0000"/>
+              </w:rPr>
+              <w:t>// 00 is hardware version //</w:t>
+            </w:r>
+          </w:p>
+        </w:tc>
+        <w:tc>
+          <w:tcPr>
+            <w:tcW w:type="dxa" w:w="1440"/>
+          </w:tcPr>
+          <w:p>
+            <w:r>
+              <w:t>002_hw_ver -t 00</w:t>
+            </w:r>
+          </w:p>
+        </w:tc>
+        <w:tc>
+          <w:tcPr>
+            <w:tcW w:type="dxa" w:w="1440"/>
+          </w:tcPr>
+          <w:p>
+            <w:r>
+              <w:t>// 00 is hardware version //</w:t>
+              <w:br/>
+              <w:t>// 00 is hardware version //</w:t>
+              <w:br/>
+              <w:t>// 00 is hardware version //</w:t>
+            </w:r>
+          </w:p>
+        </w:tc>
+      </w:tr>
+      <w:tr>
+        <w:tc>
+          <w:tcPr>
+            <w:tcW w:type="dxa" w:w="1440"/>
+          </w:tcPr>
+          <w:p>
+            <w:r>
+              <w:t>Test Items PCBA station</w:t>
+            </w:r>
+          </w:p>
+        </w:tc>
+        <w:tc>
+          <w:tcPr>
+            <w:tcW w:type="dxa" w:w="1440"/>
+          </w:tcPr>
+          <w:p>
+            <w:r>
+              <w:t>CheckSFPInfo1</w:t>
+            </w:r>
+          </w:p>
+        </w:tc>
+        <w:tc>
+          <w:tcPr>
+            <w:tcW w:type="dxa" w:w="1440"/>
+          </w:tcPr>
+          <w:p>
+            <w:r/>
+            <w:r>
+              <w:rPr>
+                <w:color w:val="0070C0"/>
+              </w:rPr>
+              <w:t>013_sfp_port_info -p 1 -t "WNC 1.5W 10G SFP+ LOOPBACK MODULE"</w:t>
+            </w:r>
+          </w:p>
+        </w:tc>
+        <w:tc>
+          <w:tcPr>
+            <w:tcW w:type="dxa" w:w="1440"/>
+          </w:tcPr>
+          <w:p>
+            <w:r/>
+            <w:r>
+              <w:t xml:space="preserve">Result: PASS </w:t>
+            </w:r>
+          </w:p>
+        </w:tc>
+        <w:tc>
+          <w:tcPr>
+            <w:tcW w:type="dxa" w:w="1440"/>
+          </w:tcPr>
+          <w:p>
+            <w:r>
+              <w:t>013_sfp_port_info -p 1 -t "WNC 1.5W 10G SFP+ LOOPBACK MODULE"</w:t>
+            </w:r>
+          </w:p>
+        </w:tc>
+        <w:tc>
+          <w:tcPr>
+            <w:tcW w:type="dxa" w:w="1440"/>
+          </w:tcPr>
+          <w:p>
+            <w:r>
+              <w:t>Result: PASS</w:t>
+            </w:r>
+          </w:p>
+        </w:tc>
+      </w:tr>
+      <w:tr>
+        <w:tc>
+          <w:tcPr>
+            <w:tcW w:type="dxa" w:w="1440"/>
+          </w:tcPr>
+          <w:p>
+            <w:r>
+              <w:t>Test Items PCBA station</w:t>
+            </w:r>
+          </w:p>
+        </w:tc>
+        <w:tc>
+          <w:tcPr>
+            <w:tcW w:type="dxa" w:w="1440"/>
+          </w:tcPr>
+          <w:p>
+            <w:r>
+              <w:t>CheckSFPInfo2</w:t>
+            </w:r>
+          </w:p>
+        </w:tc>
+        <w:tc>
+          <w:tcPr>
+            <w:tcW w:type="dxa" w:w="1440"/>
+          </w:tcPr>
+          <w:p>
+            <w:r/>
+            <w:r>
+              <w:rPr>
+                <w:color w:val="0070C0"/>
+              </w:rPr>
+              <w:t>013_sfp_port_info -p 2 -t "WNC 1.5W 10G SFP+ LOOPBACK MODULE"</w:t>
+            </w:r>
+          </w:p>
+        </w:tc>
+        <w:tc>
+          <w:tcPr>
+            <w:tcW w:type="dxa" w:w="1440"/>
+          </w:tcPr>
+          <w:p>
+            <w:r/>
+            <w:r>
+              <w:t>Result: PASS</w:t>
+            </w:r>
+          </w:p>
+        </w:tc>
+        <w:tc>
+          <w:tcPr>
+            <w:tcW w:type="dxa" w:w="1440"/>
+          </w:tcPr>
+          <w:p>
+            <w:r>
+              <w:t>013_sfp_port_info -p 2 -t "WNC 1.5W 10G SFP+ LOOPBACK MODULE"</w:t>
+            </w:r>
+          </w:p>
+        </w:tc>
+        <w:tc>
+          <w:tcPr>
+            <w:tcW w:type="dxa" w:w="1440"/>
+          </w:tcPr>
+          <w:p>
+            <w:r>
+              <w:t>Result: PASS</w:t>
+            </w:r>
+          </w:p>
+        </w:tc>
+      </w:tr>
+      <w:tr>
+        <w:tc>
+          <w:tcPr>
+            <w:tcW w:type="dxa" w:w="1440"/>
+          </w:tcPr>
+          <w:p>
+            <w:r>
+              <w:t>Test Items PCBA station</w:t>
+            </w:r>
+          </w:p>
+        </w:tc>
+        <w:tc>
+          <w:tcPr>
+            <w:tcW w:type="dxa" w:w="1440"/>
+          </w:tcPr>
+          <w:p>
+            <w:r>
+              <w:t>CheckSFPSpeed1</w:t>
+            </w:r>
+          </w:p>
+        </w:tc>
+        <w:tc>
+          <w:tcPr>
+            <w:tcW w:type="dxa" w:w="1440"/>
+          </w:tcPr>
+          <w:p>
+            <w:r/>
+            <w:r>
+              <w:rPr>
+                <w:color w:val="0070C0"/>
+              </w:rPr>
+              <w:t>014_sfp_low_speed -t 1</w:t>
+            </w:r>
+          </w:p>
+        </w:tc>
+        <w:tc>
+          <w:tcPr>
+            <w:tcW w:type="dxa" w:w="1440"/>
+          </w:tcPr>
+          <w:p>
+            <w:r/>
+            <w:r>
+              <w:t>Result: PASS</w:t>
+            </w:r>
+          </w:p>
+        </w:tc>
+        <w:tc>
+          <w:tcPr>
+            <w:tcW w:type="dxa" w:w="1440"/>
+          </w:tcPr>
+          <w:p>
+            <w:r>
+              <w:t>014_sfp_low_speed -t 1</w:t>
+            </w:r>
+          </w:p>
+        </w:tc>
+        <w:tc>
+          <w:tcPr>
+            <w:tcW w:type="dxa" w:w="1440"/>
+          </w:tcPr>
+          <w:p>
+            <w:r>
+              <w:t>Result: PASS</w:t>
+            </w:r>
+          </w:p>
+        </w:tc>
+      </w:tr>
+      <w:tr>
+        <w:tc>
+          <w:tcPr>
+            <w:tcW w:type="dxa" w:w="1440"/>
+          </w:tcPr>
+          <w:p>
+            <w:r>
+              <w:t>Test Items PCBA station</w:t>
+            </w:r>
+          </w:p>
+        </w:tc>
+        <w:tc>
+          <w:tcPr>
+            <w:tcW w:type="dxa" w:w="1440"/>
+          </w:tcPr>
+          <w:p>
+            <w:r>
+              <w:t>CheckSFPSpeed2</w:t>
+            </w:r>
+          </w:p>
+        </w:tc>
+        <w:tc>
+          <w:tcPr>
+            <w:tcW w:type="dxa" w:w="1440"/>
+          </w:tcPr>
+          <w:p>
+            <w:r/>
+            <w:r>
+              <w:rPr>
+                <w:color w:val="0070C0"/>
+              </w:rPr>
+              <w:t>014_sfp_low_speed -t 2</w:t>
+            </w:r>
+          </w:p>
+        </w:tc>
+        <w:tc>
+          <w:tcPr>
+            <w:tcW w:type="dxa" w:w="1440"/>
+          </w:tcPr>
+          <w:p>
+            <w:r/>
+            <w:r>
+              <w:t>Result: PASS</w:t>
+            </w:r>
+          </w:p>
+        </w:tc>
+        <w:tc>
+          <w:tcPr>
+            <w:tcW w:type="dxa" w:w="1440"/>
+          </w:tcPr>
+          <w:p>
+            <w:r>
+              <w:t>014_sfp_low_speed -t 2</w:t>
+            </w:r>
+          </w:p>
+        </w:tc>
+        <w:tc>
+          <w:tcPr>
+            <w:tcW w:type="dxa" w:w="1440"/>
+          </w:tcPr>
+          <w:p>
+            <w:r>
+              <w:t>Result: PASS</w:t>
+            </w:r>
+          </w:p>
+        </w:tc>
+      </w:tr>
+      <w:tr>
+        <w:tc>
+          <w:tcPr>
+            <w:tcW w:type="dxa" w:w="1440"/>
+          </w:tcPr>
+          <w:p>
+            <w:r>
+              <w:t>Test Items PCBA station</w:t>
+            </w:r>
+          </w:p>
+        </w:tc>
+        <w:tc>
+          <w:tcPr>
+            <w:tcW w:type="dxa" w:w="1440"/>
+          </w:tcPr>
+          <w:p>
+            <w:r>
+              <w:t>CheckSFPLoading1</w:t>
+            </w:r>
+          </w:p>
+        </w:tc>
+        <w:tc>
+          <w:tcPr>
+            <w:tcW w:type="dxa" w:w="1440"/>
+          </w:tcPr>
+          <w:p>
+            <w:r/>
+            <w:r>
+              <w:rPr>
+                <w:color w:val="0070C0"/>
+              </w:rPr>
+              <w:t>015_sfp_port_loading -l 1 -p 1</w:t>
+            </w:r>
+          </w:p>
+        </w:tc>
+        <w:tc>
+          <w:tcPr>
+            <w:tcW w:type="dxa" w:w="1440"/>
+          </w:tcPr>
+          <w:p>
+            <w:r/>
+            <w:r>
+              <w:t>Result: PASS</w:t>
+            </w:r>
+          </w:p>
+        </w:tc>
+        <w:tc>
+          <w:tcPr>
+            <w:tcW w:type="dxa" w:w="1440"/>
+          </w:tcPr>
+          <w:p>
+            <w:r>
+              <w:t>015_sfp_port_loading -l 1 -p 1</w:t>
+            </w:r>
+          </w:p>
+        </w:tc>
+        <w:tc>
+          <w:tcPr>
+            <w:tcW w:type="dxa" w:w="1440"/>
+          </w:tcPr>
+          <w:p>
+            <w:r>
+              <w:t>Result: PASS</w:t>
+            </w:r>
+          </w:p>
+        </w:tc>
+      </w:tr>
+      <w:tr>
+        <w:tc>
+          <w:tcPr>
+            <w:tcW w:type="dxa" w:w="1440"/>
+          </w:tcPr>
+          <w:p>
+            <w:r>
+              <w:t>Test Items PCBA station</w:t>
+            </w:r>
+          </w:p>
+        </w:tc>
+        <w:tc>
+          <w:tcPr>
+            <w:tcW w:type="dxa" w:w="1440"/>
+          </w:tcPr>
+          <w:p>
+            <w:r>
+              <w:t>CheckSFPLoading2</w:t>
+            </w:r>
+          </w:p>
+        </w:tc>
+        <w:tc>
+          <w:tcPr>
+            <w:tcW w:type="dxa" w:w="1440"/>
+          </w:tcPr>
+          <w:p>
+            <w:r/>
+            <w:r>
+              <w:rPr>
+                <w:color w:val="0070C0"/>
+              </w:rPr>
+              <w:t>015_sfp_port_loading -l 1 -p 2</w:t>
+            </w:r>
+          </w:p>
+        </w:tc>
+        <w:tc>
+          <w:tcPr>
+            <w:tcW w:type="dxa" w:w="1440"/>
+          </w:tcPr>
+          <w:p>
+            <w:r/>
+            <w:r>
+              <w:t>Result: PASS</w:t>
+            </w:r>
+          </w:p>
+        </w:tc>
+        <w:tc>
+          <w:tcPr>
+            <w:tcW w:type="dxa" w:w="1440"/>
+          </w:tcPr>
+          <w:p>
+            <w:r>
+              <w:t>015_sfp_port_loading -l 1 -p 2</w:t>
+            </w:r>
+          </w:p>
+        </w:tc>
+        <w:tc>
+          <w:tcPr>
+            <w:tcW w:type="dxa" w:w="1440"/>
+          </w:tcPr>
+          <w:p>
+            <w:r>
+              <w:t>Result: PASS</w:t>
+            </w:r>
+          </w:p>
+        </w:tc>
+      </w:tr>
+      <w:tr>
+        <w:tc>
+          <w:tcPr>
+            <w:tcW w:type="dxa" w:w="1440"/>
+          </w:tcPr>
+          <w:p>
+            <w:r>
+              <w:t>Test Items PCBA station</w:t>
+            </w:r>
+          </w:p>
+        </w:tc>
+        <w:tc>
+          <w:tcPr>
+            <w:tcW w:type="dxa" w:w="1440"/>
+          </w:tcPr>
+          <w:p>
+            <w:r>
+              <w:t>POEInit</w:t>
+            </w:r>
+          </w:p>
+        </w:tc>
+        <w:tc>
+          <w:tcPr>
+            <w:tcW w:type="dxa" w:w="1440"/>
+          </w:tcPr>
+          <w:p>
+            <w:r/>
+            <w:r>
+              <w:rPr>
+                <w:color w:val="0070C0"/>
+              </w:rPr>
+              <w:t>010_poe_load -i</w:t>
+            </w:r>
+          </w:p>
+        </w:tc>
+        <w:tc>
+          <w:tcPr>
+            <w:tcW w:type="dxa" w:w="1440"/>
+          </w:tcPr>
+          <w:p>
+            <w:r/>
+            <w:r>
+              <w:t>Result: PASS</w:t>
+            </w:r>
+          </w:p>
+        </w:tc>
+        <w:tc>
+          <w:tcPr>
+            <w:tcW w:type="dxa" w:w="1440"/>
+          </w:tcPr>
+          <w:p>
+            <w:r>
+              <w:t>010_poe_load -i</w:t>
+            </w:r>
+          </w:p>
+        </w:tc>
+        <w:tc>
+          <w:tcPr>
+            <w:tcW w:type="dxa" w:w="1440"/>
+          </w:tcPr>
+          <w:p>
+            <w:r>
+              <w:t>Result: PASS</w:t>
+            </w:r>
+          </w:p>
+        </w:tc>
+      </w:tr>
+      <w:tr>
+        <w:tc>
+          <w:tcPr>
+            <w:tcW w:type="dxa" w:w="1440"/>
+          </w:tcPr>
+          <w:p>
+            <w:r>
+              <w:t>Test Items PCBA station</w:t>
+            </w:r>
+          </w:p>
+        </w:tc>
+        <w:tc>
+          <w:tcPr>
+            <w:tcW w:type="dxa" w:w="1440"/>
+          </w:tcPr>
+          <w:p>
+            <w:r>
+              <w:t>POEEnable</w:t>
+            </w:r>
+          </w:p>
+        </w:tc>
+        <w:tc>
+          <w:tcPr>
+            <w:tcW w:type="dxa" w:w="1440"/>
+          </w:tcPr>
+          <w:p>
+            <w:r/>
+            <w:r>
+              <w:rPr>
+                <w:color w:val="0070C0"/>
+              </w:rPr>
+              <w:t>010_poe_load -e 1-8</w:t>
+            </w:r>
+          </w:p>
+        </w:tc>
+        <w:tc>
+          <w:tcPr>
+            <w:tcW w:type="dxa" w:w="1440"/>
+          </w:tcPr>
+          <w:p>
+            <w:r/>
+            <w:r>
+              <w:t>Port 1 is enabled</w:t>
+            </w:r>
+            <w:r>
+              <w:br/>
+            </w:r>
+            <w:r>
+              <w:t>Port 2 is enabled</w:t>
+            </w:r>
+            <w:r>
+              <w:br/>
+            </w:r>
+            <w:r>
+              <w:t>Port 3 is enabled</w:t>
+            </w:r>
+            <w:r>
+              <w:br/>
+            </w:r>
+            <w:r>
+              <w:t>Port 4 is enabled</w:t>
+            </w:r>
+            <w:r>
+              <w:br/>
+            </w:r>
+            <w:r>
+              <w:t>Port 5 is enabled</w:t>
+            </w:r>
+            <w:r>
+              <w:br/>
+            </w:r>
+            <w:r>
+              <w:t>Port 6 is enabled</w:t>
+            </w:r>
+            <w:r>
+              <w:br/>
+            </w:r>
+            <w:r>
+              <w:t>Port 7 is enabled</w:t>
+            </w:r>
+            <w:r>
+              <w:br/>
+            </w:r>
+            <w:r>
+              <w:t>Port 8 is enabled</w:t>
+            </w:r>
+            <w:r>
+              <w:br/>
+            </w:r>
+            <w:r>
+              <w:t>Result: PASS</w:t>
+            </w:r>
+          </w:p>
+        </w:tc>
+        <w:tc>
+          <w:tcPr>
+            <w:tcW w:type="dxa" w:w="1440"/>
+          </w:tcPr>
+          <w:p>
+            <w:r>
+              <w:t>010_poe_load -e 1-8</w:t>
+            </w:r>
+          </w:p>
+        </w:tc>
+        <w:tc>
+          <w:tcPr>
+            <w:tcW w:type="dxa" w:w="1440"/>
+          </w:tcPr>
+          <w:p>
+            <w:r>
+              <w:t>Port 1 is enabled</w:t>
+              <w:br/>
+              <w:t>Port 2 is enabled</w:t>
+              <w:br/>
+              <w:t>Port 3 is enabled</w:t>
+              <w:br/>
+              <w:t>Port 4 is enabled</w:t>
+              <w:br/>
+              <w:t>Port 5 is enabled</w:t>
+              <w:br/>
+              <w:t>Port 6 is enabled</w:t>
+              <w:br/>
+              <w:t>Port 7 is enabled</w:t>
+              <w:br/>
+              <w:t>Port 8 is enabled</w:t>
+              <w:br/>
+              <w:t>Result: PASS</w:t>
+            </w:r>
+          </w:p>
+        </w:tc>
+      </w:tr>
+      <w:tr>
+        <w:tc>
+          <w:tcPr>
+            <w:tcW w:type="dxa" w:w="1440"/>
+          </w:tcPr>
+          <w:p>
+            <w:r>
+              <w:t>Test Items PCBA station</w:t>
+            </w:r>
+          </w:p>
+        </w:tc>
+        <w:tc>
+          <w:tcPr>
+            <w:tcW w:type="dxa" w:w="1440"/>
+          </w:tcPr>
+          <w:p>
+            <w:r>
+              <w:t>TrafficTest</w:t>
+            </w:r>
+          </w:p>
+        </w:tc>
+        <w:tc>
+          <w:tcPr>
+            <w:tcW w:type="dxa" w:w="1440"/>
+          </w:tcPr>
+          <w:p>
+            <w:r/>
+            <w:r>
+              <w:rPr>
+                <w:color w:val="0070C0"/>
+              </w:rPr>
+              <w:t>101_traffic_test -d 10</w:t>
+            </w:r>
+          </w:p>
+        </w:tc>
+        <w:tc>
+          <w:tcPr>
+            <w:tcW w:type="dxa" w:w="1440"/>
+          </w:tcPr>
+          <w:p>
+            <w:r/>
+            <w:r>
+              <w:t>Result: PASS</w:t>
+            </w:r>
+          </w:p>
+        </w:tc>
+        <w:tc>
+          <w:tcPr>
+            <w:tcW w:type="dxa" w:w="1440"/>
+          </w:tcPr>
+          <w:p>
+            <w:r>
+              <w:t>101_traffic_test -d 10</w:t>
+            </w:r>
+          </w:p>
+        </w:tc>
+        <w:tc>
+          <w:tcPr>
+            <w:tcW w:type="dxa" w:w="1440"/>
+          </w:tcPr>
+          <w:p>
+            <w:r>
+              <w:t>Result: PASS</w:t>
+            </w:r>
+          </w:p>
+        </w:tc>
+      </w:tr>
+      <w:tr>
+        <w:tc>
+          <w:tcPr>
+            <w:tcW w:type="dxa" w:w="1440"/>
+          </w:tcPr>
+          <w:p>
+            <w:r>
+              <w:t>Test Items PCBA station</w:t>
+            </w:r>
+          </w:p>
+        </w:tc>
+        <w:tc>
+          <w:tcPr>
+            <w:tcW w:type="dxa" w:w="1440"/>
+          </w:tcPr>
+          <w:p>
+            <w:r>
+              <w:t>POETest</w:t>
+            </w:r>
+          </w:p>
+        </w:tc>
+        <w:tc>
+          <w:tcPr>
+            <w:tcW w:type="dxa" w:w="1440"/>
+          </w:tcPr>
+          <w:p>
+            <w:r/>
+            <w:r>
+              <w:rPr>
+                <w:color w:val="0070C0"/>
+              </w:rPr>
+              <w:t>010_poe_load -t 13.27,19.03 -p 1-8</w:t>
+            </w:r>
+          </w:p>
+        </w:tc>
+        <w:tc>
+          <w:tcPr>
+            <w:tcW w:type="dxa" w:w="1440"/>
+          </w:tcPr>
+          <w:p>
+            <w:r/>
+            <w:r>
+              <w:t>Result: PASS</w:t>
+            </w:r>
+          </w:p>
+        </w:tc>
+        <w:tc>
+          <w:tcPr>
+            <w:tcW w:type="dxa" w:w="1440"/>
+          </w:tcPr>
+          <w:p>
+            <w:r>
+              <w:t>010_poe_load -t 13.27,19.03 -p 1-8</w:t>
+            </w:r>
+          </w:p>
+        </w:tc>
+        <w:tc>
+          <w:tcPr>
+            <w:tcW w:type="dxa" w:w="1440"/>
+          </w:tcPr>
+          <w:p>
+            <w:r>
+              <w:t>Result: PASS</w:t>
+            </w:r>
+          </w:p>
+        </w:tc>
+      </w:tr>
+      <w:tr>
+        <w:tc>
+          <w:tcPr>
+            <w:tcW w:type="dxa" w:w="1440"/>
+          </w:tcPr>
+          <w:p>
+            <w:r>
+              <w:t>Test Items PCBA station</w:t>
+            </w:r>
+          </w:p>
+        </w:tc>
+        <w:tc>
+          <w:tcPr>
+            <w:tcW w:type="dxa" w:w="1440"/>
+          </w:tcPr>
+          <w:p>
+            <w:r>
+              <w:t>FrontPortLED_Amber</w:t>
+            </w:r>
+          </w:p>
+        </w:tc>
+        <w:tc>
+          <w:tcPr>
+            <w:tcW w:type="dxa" w:w="1440"/>
+          </w:tcPr>
+          <w:p>
+            <w:r/>
+            <w:r>
+              <w:rPr>
+                <w:color w:val="0070C0"/>
+              </w:rPr>
+              <w:t>104_front_port_led -s amber</w:t>
+            </w:r>
+          </w:p>
+        </w:tc>
+        <w:tc>
+          <w:tcPr>
+            <w:tcW w:type="dxa" w:w="1440"/>
+          </w:tcPr>
+          <w:p>
+            <w:r/>
+            <w:r>
+              <w:t>/ #</w:t>
+            </w:r>
+          </w:p>
+        </w:tc>
+        <w:tc>
+          <w:tcPr>
+            <w:tcW w:type="dxa" w:w="1440"/>
+          </w:tcPr>
+          <w:p>
+            <w:r>
+              <w:t>104_front_port_led -s amber</w:t>
+            </w:r>
+          </w:p>
+        </w:tc>
+        <w:tc>
+          <w:tcPr>
+            <w:tcW w:type="dxa" w:w="1440"/>
+          </w:tcPr>
+          <w:p>
+            <w:r>
+              <w:t>/ #</w:t>
+            </w:r>
+          </w:p>
+        </w:tc>
+      </w:tr>
+      <w:tr>
+        <w:tc>
+          <w:tcPr>
+            <w:tcW w:type="dxa" w:w="1440"/>
+          </w:tcPr>
+          <w:p>
+            <w:r>
+              <w:t>Test Items PCBA station</w:t>
+            </w:r>
+          </w:p>
+        </w:tc>
+        <w:tc>
+          <w:tcPr>
+            <w:tcW w:type="dxa" w:w="1440"/>
+          </w:tcPr>
+          <w:p>
+            <w:r>
+              <w:t>SFPLEDOn</w:t>
+            </w:r>
+          </w:p>
+        </w:tc>
+        <w:tc>
+          <w:tcPr>
+            <w:tcW w:type="dxa" w:w="1440"/>
+          </w:tcPr>
+          <w:p>
+            <w:r/>
+            <w:r>
+              <w:rPr>
+                <w:color w:val="0070C0"/>
+              </w:rPr>
+              <w:t>105_sfp_port_led -s 1</w:t>
+            </w:r>
+          </w:p>
+        </w:tc>
+        <w:tc>
+          <w:tcPr>
+            <w:tcW w:type="dxa" w:w="1440"/>
+          </w:tcPr>
+          <w:p>
+            <w:r/>
+            <w:r>
+              <w:t>/ #</w:t>
+            </w:r>
+          </w:p>
+        </w:tc>
+        <w:tc>
+          <w:tcPr>
+            <w:tcW w:type="dxa" w:w="1440"/>
+          </w:tcPr>
+          <w:p>
+            <w:r>
+              <w:t>105_sfp_port_led -s 1</w:t>
+            </w:r>
+          </w:p>
+        </w:tc>
+        <w:tc>
+          <w:tcPr>
+            <w:tcW w:type="dxa" w:w="1440"/>
+          </w:tcPr>
+          <w:p>
+            <w:r>
+              <w:t>/ #</w:t>
+            </w:r>
+          </w:p>
+        </w:tc>
+      </w:tr>
+      <w:tr>
+        <w:tc>
+          <w:tcPr>
+            <w:tcW w:type="dxa" w:w="1440"/>
+          </w:tcPr>
+          <w:p>
+            <w:r>
+              <w:t>Test Items PCBA station</w:t>
+            </w:r>
+          </w:p>
+        </w:tc>
+        <w:tc>
+          <w:tcPr>
+            <w:tcW w:type="dxa" w:w="1440"/>
+          </w:tcPr>
+          <w:p>
+            <w:r>
+              <w:t>SysLEDOn</w:t>
+            </w:r>
+          </w:p>
+        </w:tc>
+        <w:tc>
+          <w:tcPr>
+            <w:tcW w:type="dxa" w:w="1440"/>
+          </w:tcPr>
+          <w:p>
+            <w:r/>
+            <w:r>
+              <w:rPr>
+                <w:color w:val="0070C0"/>
+              </w:rPr>
+              <w:t>011_sys_led -s 1</w:t>
+            </w:r>
+          </w:p>
+        </w:tc>
+        <w:tc>
+          <w:tcPr>
+            <w:tcW w:type="dxa" w:w="1440"/>
+          </w:tcPr>
+          <w:p>
+            <w:r/>
+            <w:r>
+              <w:t>/ #</w:t>
+            </w:r>
+          </w:p>
+        </w:tc>
+        <w:tc>
+          <w:tcPr>
+            <w:tcW w:type="dxa" w:w="1440"/>
+          </w:tcPr>
+          <w:p>
+            <w:r>
+              <w:t>011_sys_led -s 1</w:t>
+            </w:r>
+          </w:p>
+        </w:tc>
+        <w:tc>
+          <w:tcPr>
+            <w:tcW w:type="dxa" w:w="1440"/>
+          </w:tcPr>
+          <w:p>
+            <w:r>
+              <w:t>/ #</w:t>
+            </w:r>
+          </w:p>
+        </w:tc>
+      </w:tr>
+      <w:tr>
+        <w:tc>
+          <w:tcPr>
+            <w:tcW w:type="dxa" w:w="1440"/>
+          </w:tcPr>
+          <w:p>
+            <w:r>
+              <w:t>Test Items PCBA station</w:t>
+            </w:r>
+          </w:p>
+        </w:tc>
+        <w:tc>
+          <w:tcPr>
+            <w:tcW w:type="dxa" w:w="1440"/>
+          </w:tcPr>
+          <w:p>
+            <w:r>
+              <w:t>SysLEDOff</w:t>
+            </w:r>
+          </w:p>
+        </w:tc>
+        <w:tc>
+          <w:tcPr>
+            <w:tcW w:type="dxa" w:w="1440"/>
+          </w:tcPr>
+          <w:p>
+            <w:r/>
+            <w:r>
+              <w:rPr>
+                <w:color w:val="0070C0"/>
+              </w:rPr>
+              <w:t>011_sys_led -s 0</w:t>
+            </w:r>
+          </w:p>
+        </w:tc>
+        <w:tc>
+          <w:tcPr>
+            <w:tcW w:type="dxa" w:w="1440"/>
+          </w:tcPr>
+          <w:p>
+            <w:r/>
+            <w:r>
+              <w:t>/ #</w:t>
+            </w:r>
+          </w:p>
+        </w:tc>
+        <w:tc>
+          <w:tcPr>
+            <w:tcW w:type="dxa" w:w="1440"/>
+          </w:tcPr>
+          <w:p>
+            <w:r>
+              <w:t>011_sys_led -s 0</w:t>
+            </w:r>
+          </w:p>
+        </w:tc>
+        <w:tc>
+          <w:tcPr>
+            <w:tcW w:type="dxa" w:w="1440"/>
+          </w:tcPr>
+          <w:p>
+            <w:r>
+              <w:t>/ #</w:t>
+            </w:r>
+          </w:p>
+        </w:tc>
+      </w:tr>
+      <w:tr>
+        <w:tc>
+          <w:tcPr>
+            <w:tcW w:type="dxa" w:w="1440"/>
+          </w:tcPr>
+          <w:p>
+            <w:r>
+              <w:t>Test Items PCBA station</w:t>
+            </w:r>
+          </w:p>
+        </w:tc>
+        <w:tc>
+          <w:tcPr>
+            <w:tcW w:type="dxa" w:w="1440"/>
+          </w:tcPr>
+          <w:p>
+            <w:r>
+              <w:t>SetMAC</w:t>
+            </w:r>
+          </w:p>
+        </w:tc>
+        <w:tc>
+          <w:tcPr>
+            <w:tcW w:type="dxa" w:w="1440"/>
+          </w:tcPr>
+          <w:p>
+            <w:r/>
+            <w:r>
+              <w:rPr>
+                <w:color w:val="0070C0"/>
+              </w:rPr>
+              <w:t>fixed_net_info -s SN0123456789 -m 00:11:22:33:44:55</w:t>
+            </w:r>
+          </w:p>
+        </w:tc>
+        <w:tc>
+          <w:tcPr>
+            <w:tcW w:type="dxa" w:w="1440"/>
+          </w:tcPr>
+          <w:p>
+            <w:r/>
+            <w:r>
+              <w:t>Fixed net info is updated</w:t>
+            </w:r>
+          </w:p>
+        </w:tc>
+        <w:tc>
+          <w:tcPr>
+            <w:tcW w:type="dxa" w:w="1440"/>
+          </w:tcPr>
+          <w:p>
+            <w:r>
+              <w:t>fixed_net_info -s SN0123456789 -m 00:11:22:33:44:55</w:t>
+            </w:r>
+          </w:p>
+        </w:tc>
+        <w:tc>
+          <w:tcPr>
+            <w:tcW w:type="dxa" w:w="1440"/>
+          </w:tcPr>
+          <w:p>
+            <w:r>
+              <w:t>Fixed net info is updated</w:t>
+            </w:r>
+          </w:p>
+        </w:tc>
+      </w:tr>
+      <w:tr>
+        <w:tc>
+          <w:tcPr>
+            <w:tcW w:type="dxa" w:w="1440"/>
+          </w:tcPr>
+          <w:p>
+            <w:r>
+              <w:t>Test Items PCBA station</w:t>
+            </w:r>
+          </w:p>
+        </w:tc>
+        <w:tc>
+          <w:tcPr>
+            <w:tcW w:type="dxa" w:w="1440"/>
+          </w:tcPr>
+          <w:p>
+            <w:r>
+              <w:t>Sync</w:t>
+            </w:r>
+          </w:p>
+        </w:tc>
+        <w:tc>
+          <w:tcPr>
+            <w:tcW w:type="dxa" w:w="1440"/>
+          </w:tcPr>
+          <w:p>
+            <w:r/>
+            <w:r>
+              <w:rPr>
+                <w:color w:val="0070C0"/>
+              </w:rPr>
+              <w:t>sync</w:t>
+            </w:r>
+          </w:p>
+        </w:tc>
+        <w:tc>
+          <w:tcPr>
+            <w:tcW w:type="dxa" w:w="1440"/>
+          </w:tcPr>
+          <w:p>
+            <w:r/>
+            <w:r>
+              <w:t>/ #</w:t>
+            </w:r>
+          </w:p>
+        </w:tc>
+        <w:tc>
+          <w:tcPr>
+            <w:tcW w:type="dxa" w:w="1440"/>
+          </w:tcPr>
+          <w:p>
+            <w:r>
+              <w:t>sync</w:t>
+            </w:r>
+          </w:p>
+        </w:tc>
+        <w:tc>
+          <w:tcPr>
+            <w:tcW w:type="dxa" w:w="1440"/>
+          </w:tcPr>
+          <w:p>
+            <w:r>
+              <w:t>/ #</w:t>
+            </w:r>
+          </w:p>
         </w:tc>
       </w:tr>
       <w:tr>
@@ -202,7 +1911,9 @@
             <w:tcW w:type="dxa" w:w="1440"/>
           </w:tcPr>
           <w:p>
-            <w:r/>
+            <w:r>
+              <w:t>odm fw_version</w:t>
+            </w:r>
           </w:p>
         </w:tc>
         <w:tc>
@@ -346,7 +2057,11 @@
             <w:tcW w:type="dxa" w:w="1440"/>
           </w:tcPr>
           <w:p>
-            <w:r/>
+            <w:r>
+              <w:t>13:AC:0A:4D:3B:F1</w:t>
+              <w:br/>
+              <w:t>PASS</w:t>
+            </w:r>
           </w:p>
         </w:tc>
       </w:tr>
@@ -481,6 +2196,8 @@
           </w:tcPr>
           <w:p>
             <w:r>
+              <w:t>QQDN-4KJ9-YG2W</w:t>
+              <w:br/>
               <w:t>PASS</w:t>
             </w:r>
           </w:p>
@@ -687,7 +2404,12 @@
             <w:tcW w:type="dxa" w:w="1440"/>
           </w:tcPr>
           <w:p>
-            <w:r/>
+            <w:r>
+              <w:t>CN=High</w:t>
+              <w:br/>
+              <w:t>CN=(53)</w:t>
+              <w:br/>
+            </w:r>
           </w:p>
         </w:tc>
       </w:tr>
@@ -772,7 +2494,9 @@
             <w:tcW w:type="dxa" w:w="1440"/>
           </w:tcPr>
           <w:p>
-            <w:r/>
+            <w:r>
+              <w:t>odm tam version</w:t>
+            </w:r>
           </w:p>
         </w:tc>
         <w:tc>
@@ -780,7 +2504,13 @@
             <w:tcW w:type="dxa" w:w="1440"/>
           </w:tcPr>
           <w:p>
-            <w:r/>
+            <w:r>
+              <w:t>1.4.591</w:t>
+              <w:br/>
+              <w:t>0x100</w:t>
+              <w:br/>
+              <w:t>6.2.2</w:t>
+            </w:r>
           </w:p>
         </w:tc>
       </w:tr>
@@ -865,7 +2595,9 @@
             <w:tcW w:type="dxa" w:w="1440"/>
           </w:tcPr>
           <w:p>
-            <w:r/>
+            <w:r>
+              <w:t>WNC Check Ver</w:t>
+            </w:r>
           </w:p>
         </w:tc>
         <w:tc>
@@ -873,7 +2605,13 @@
             <w:tcW w:type="dxa" w:w="1440"/>
           </w:tcPr>
           <w:p>
-            <w:r/>
+            <w:r>
+              <w:t>NKUST</w:t>
+              <w:br/>
+              <w:t>10/28</w:t>
+              <w:br/>
+              <w:t>4HR</w:t>
+            </w:r>
           </w:p>
         </w:tc>
       </w:tr>
@@ -949,7 +2687,11 @@
             <w:tcW w:type="dxa" w:w="1440"/>
           </w:tcPr>
           <w:p>
-            <w:r/>
+            <w:r>
+              <w:t>sys -t 100 -s 0 -c 8.8.8.8</w:t>
+              <w:br/>
+              <w:t>sys -g</w:t>
+            </w:r>
           </w:p>
         </w:tc>
         <w:tc>
@@ -961,44 +2703,6 @@
               <w:t>1000MB</w:t>
             </w:r>
           </w:p>
-        </w:tc>
-      </w:tr>
-      <w:tr>
-        <w:tc>
-          <w:tcPr>
-            <w:tcW w:type="dxa" w:w="1440"/>
-          </w:tcPr>
-          <w:p/>
-        </w:tc>
-        <w:tc>
-          <w:tcPr>
-            <w:tcW w:type="dxa" w:w="1440"/>
-          </w:tcPr>
-          <w:p/>
-        </w:tc>
-        <w:tc>
-          <w:tcPr>
-            <w:tcW w:type="dxa" w:w="1440"/>
-          </w:tcPr>
-          <w:p/>
-        </w:tc>
-        <w:tc>
-          <w:tcPr>
-            <w:tcW w:type="dxa" w:w="1440"/>
-          </w:tcPr>
-          <w:p/>
-        </w:tc>
-        <w:tc>
-          <w:tcPr>
-            <w:tcW w:type="dxa" w:w="1440"/>
-          </w:tcPr>
-          <w:p/>
-        </w:tc>
-        <w:tc>
-          <w:tcPr>
-            <w:tcW w:type="dxa" w:w="1440"/>
-          </w:tcPr>
-          <w:p/>
         </w:tc>
       </w:tr>
     </w:tbl>

</xml_diff>